<commit_message>
Update phần cá nhân - quá trình đặt vé khách hàng
</commit_message>
<xml_diff>
--- a/Team01/[FRA][Tomorrow][Quản lý quá trình đặt vé của khách hàng][1][1412011].docx
+++ b/Team01/[FRA][Tomorrow][Quản lý quá trình đặt vé của khách hàng][1][1412011].docx
@@ -965,9 +965,9 @@
         <w:tblLook w:val="04A0" w:firstRow="1" w:lastRow="0" w:firstColumn="1" w:lastColumn="0" w:noHBand="0" w:noVBand="1"/>
       </w:tblPr>
       <w:tblGrid>
-        <w:gridCol w:w="1867"/>
-        <w:gridCol w:w="4703"/>
-        <w:gridCol w:w="2587"/>
+        <w:gridCol w:w="1857"/>
+        <w:gridCol w:w="4670"/>
+        <w:gridCol w:w="2630"/>
       </w:tblGrid>
       <w:tr>
         <w:trPr>
@@ -1118,17 +1118,25 @@
               <w:cnfStyle w:val="000000100000" w:firstRow="0" w:lastRow="0" w:firstColumn="0" w:lastColumn="0" w:oddVBand="0" w:evenVBand="0" w:oddHBand="1" w:evenHBand="0" w:firstRowFirstColumn="0" w:firstRowLastColumn="0" w:lastRowFirstColumn="0" w:lastRowLastColumn="0"/>
             </w:pPr>
             <w:r>
-              <w:t>Tham chiếu: [1]</w:t>
-            </w:r>
-            <w:r>
-              <w:t xml:space="preserve"> [HT</w:t>
+              <w:t xml:space="preserve">Tham chiếu: </w:t>
+            </w:r>
+            <w:r>
+              <w:t>[KS-1</w:t>
+            </w:r>
+            <w:r>
+              <w:t>]</w:t>
+            </w:r>
+            <w:r>
+              <w:t xml:space="preserve"> [BRS][HT</w:t>
             </w:r>
             <w:r>
               <w:t>UC</w:t>
             </w:r>
             <w:r>
-              <w:t>NV-1]</w:t>
-            </w:r>
+              <w:t>NV][1.2.1]</w:t>
+            </w:r>
+            <w:bookmarkStart w:id="0" w:name="_GoBack"/>
+            <w:bookmarkEnd w:id="0"/>
           </w:p>
         </w:tc>
       </w:tr>
@@ -1468,9 +1476,9 @@
         <w:tblLook w:val="04A0" w:firstRow="1" w:lastRow="0" w:firstColumn="1" w:lastColumn="0" w:noHBand="0" w:noVBand="1"/>
       </w:tblPr>
       <w:tblGrid>
-        <w:gridCol w:w="1867"/>
-        <w:gridCol w:w="4703"/>
-        <w:gridCol w:w="2587"/>
+        <w:gridCol w:w="1858"/>
+        <w:gridCol w:w="4669"/>
+        <w:gridCol w:w="2630"/>
       </w:tblGrid>
       <w:tr>
         <w:trPr>
@@ -1618,16 +1626,22 @@
               <w:cnfStyle w:val="000000100000" w:firstRow="0" w:lastRow="0" w:firstColumn="0" w:lastColumn="0" w:oddVBand="0" w:evenVBand="0" w:oddHBand="1" w:evenHBand="0" w:firstRowFirstColumn="0" w:firstRowLastColumn="0" w:lastRowFirstColumn="0" w:lastRowLastColumn="0"/>
             </w:pPr>
             <w:r>
-              <w:t>Tham chiếu: [1]</w:t>
-            </w:r>
-            <w:r>
-              <w:t xml:space="preserve"> [HT</w:t>
+              <w:t xml:space="preserve">Tham chiếu: </w:t>
+            </w:r>
+            <w:r>
+              <w:t>[KS-1</w:t>
+            </w:r>
+            <w:r>
+              <w:t>]</w:t>
+            </w:r>
+            <w:r>
+              <w:t xml:space="preserve"> [BRS][HT</w:t>
             </w:r>
             <w:r>
               <w:t>UC</w:t>
             </w:r>
             <w:r>
-              <w:t>NV-1]</w:t>
+              <w:t>NV][1.2.1]</w:t>
             </w:r>
           </w:p>
         </w:tc>
@@ -4651,8 +4665,6 @@
         </w:rPr>
         <w:t>4. Phân tích dữ liệu</w:t>
       </w:r>
-      <w:bookmarkStart w:id="0" w:name="_GoBack"/>
-      <w:bookmarkEnd w:id="0"/>
     </w:p>
     <w:p>
       <w:pPr>
@@ -8939,7 +8951,7 @@
 </file>
 
 <file path=customXml/itemProps2.xml><?xml version="1.0" encoding="utf-8"?>
-<ds:datastoreItem xmlns:ds="http://schemas.openxmlformats.org/officeDocument/2006/customXml" ds:itemID="{4DB62F16-6A7C-40DC-961C-C1565C6C314C}">
+<ds:datastoreItem xmlns:ds="http://schemas.openxmlformats.org/officeDocument/2006/customXml" ds:itemID="{127FDE82-8773-4108-80B8-27F38FAFCFC7}">
   <ds:schemaRefs>
     <ds:schemaRef ds:uri="http://schemas.openxmlformats.org/officeDocument/2006/bibliography"/>
   </ds:schemaRefs>

</xml_diff>

<commit_message>
update bài tổng hợp sau review
</commit_message>
<xml_diff>
--- a/Team01/[FRA][Tomorrow][Quản lý quá trình đặt vé của khách hàng][1][1412011].docx
+++ b/Team01/[FRA][Tomorrow][Quản lý quá trình đặt vé của khách hàng][1][1412011].docx
@@ -258,7 +258,23 @@
                         <w:b/>
                         <w:bCs/>
                       </w:rPr>
-                      <w:t xml:space="preserve">Nguyễn Hoàng Anh </w:t>
+                      <w:t>Nguyễn Hoàng Anh -</w:t>
+                    </w:r>
+                    <w:r>
+                      <w:rPr>
+                        <w:rFonts w:ascii="Times New Roman" w:hAnsi="Times New Roman" w:cs="Times New Roman"/>
+                        <w:b/>
+                        <w:bCs/>
+                      </w:rPr>
+                      <w:t xml:space="preserve"> </w:t>
+                    </w:r>
+                    <w:r>
+                      <w:rPr>
+                        <w:rFonts w:ascii="Times New Roman" w:hAnsi="Times New Roman" w:cs="Times New Roman"/>
+                        <w:b/>
+                        <w:bCs/>
+                      </w:rPr>
+                      <w:t>Phan Hữu Phước</w:t>
                     </w:r>
                   </w:p>
                 </w:tc>
@@ -694,10 +710,7 @@
                   <w:pStyle w:val="MyTable1"/>
                 </w:pPr>
                 <w:r>
-                  <w:t>Nguyễ</w:t>
-                </w:r>
-                <w:r>
-                  <w:t>n Hoàng Anh</w:t>
+                  <w:t>Nguyễn Hoàng Anh – Phan Hữu Phước</w:t>
                 </w:r>
               </w:p>
             </w:tc>
@@ -940,6 +953,125 @@
     <w:p>
       <w:pPr>
         <w:pStyle w:val="TuNormal"/>
+        <w:numPr>
+          <w:ilvl w:val="0"/>
+          <w:numId w:val="0"/>
+        </w:numPr>
+        <w:ind w:left="1296"/>
+      </w:pPr>
+      <w:r>
+        <w:rPr>
+          <w:noProof/>
+        </w:rPr>
+        <w:drawing>
+          <wp:inline distT="0" distB="0" distL="0" distR="0">
+            <wp:extent cx="3105150" cy="2838450"/>
+            <wp:effectExtent l="0" t="0" r="0" b="0"/>
+            <wp:docPr id="1" name="Picture 1"/>
+            <wp:cNvGraphicFramePr>
+              <a:graphicFrameLocks xmlns:a="http://schemas.openxmlformats.org/drawingml/2006/main" noChangeAspect="1"/>
+            </wp:cNvGraphicFramePr>
+            <a:graphic xmlns:a="http://schemas.openxmlformats.org/drawingml/2006/main">
+              <a:graphicData uri="http://schemas.openxmlformats.org/drawingml/2006/picture">
+                <pic:pic xmlns:pic="http://schemas.openxmlformats.org/drawingml/2006/picture">
+                  <pic:nvPicPr>
+                    <pic:cNvPr id="0" name="Picture 1"/>
+                    <pic:cNvPicPr>
+                      <a:picLocks noChangeAspect="1" noChangeArrowheads="1"/>
+                    </pic:cNvPicPr>
+                  </pic:nvPicPr>
+                  <pic:blipFill>
+                    <a:blip r:embed="rId9">
+                      <a:extLst>
+                        <a:ext uri="{28A0092B-C50C-407E-A947-70E740481C1C}">
+                          <a14:useLocalDpi xmlns:a14="http://schemas.microsoft.com/office/drawing/2010/main" val="0"/>
+                        </a:ext>
+                      </a:extLst>
+                    </a:blip>
+                    <a:srcRect/>
+                    <a:stretch>
+                      <a:fillRect/>
+                    </a:stretch>
+                  </pic:blipFill>
+                  <pic:spPr bwMode="auto">
+                    <a:xfrm>
+                      <a:off x="0" y="0"/>
+                      <a:ext cx="3105150" cy="2838450"/>
+                    </a:xfrm>
+                    <a:prstGeom prst="rect">
+                      <a:avLst/>
+                    </a:prstGeom>
+                    <a:noFill/>
+                    <a:ln>
+                      <a:noFill/>
+                    </a:ln>
+                  </pic:spPr>
+                </pic:pic>
+              </a:graphicData>
+            </a:graphic>
+          </wp:inline>
+        </w:drawing>
+      </w:r>
+    </w:p>
+    <w:p>
+      <w:pPr>
+        <w:pStyle w:val="Caption"/>
+        <w:ind w:left="1656" w:firstLine="0"/>
+        <w:jc w:val="left"/>
+      </w:pPr>
+      <w:r>
+        <w:t xml:space="preserve">Hình </w:t>
+      </w:r>
+      <w:r>
+        <w:fldChar w:fldCharType="begin"/>
+      </w:r>
+      <w:r>
+        <w:instrText xml:space="preserve"> SEQ Hình_ \* ARABIC </w:instrText>
+      </w:r>
+      <w:r>
+        <w:fldChar w:fldCharType="separate"/>
+      </w:r>
+      <w:r>
+        <w:rPr>
+          <w:noProof/>
+        </w:rPr>
+        <w:t>2</w:t>
+      </w:r>
+      <w:r>
+        <w:rPr>
+          <w:noProof/>
+        </w:rPr>
+        <w:fldChar w:fldCharType="end"/>
+      </w:r>
+      <w:r>
+        <w:rPr>
+          <w:noProof/>
+        </w:rPr>
+        <w:t>.</w:t>
+      </w:r>
+      <w:r>
+        <w:t xml:space="preserve"> Mô hình use case</w:t>
+      </w:r>
+      <w:r>
+        <w:t xml:space="preserve"> chức năng</w:t>
+      </w:r>
+      <w:r>
+        <w:t xml:space="preserve"> Hủy vé</w:t>
+      </w:r>
+    </w:p>
+    <w:p>
+      <w:pPr>
+        <w:pStyle w:val="TuNormal"/>
+        <w:numPr>
+          <w:ilvl w:val="0"/>
+          <w:numId w:val="0"/>
+        </w:numPr>
+        <w:ind w:left="1296"/>
+      </w:pPr>
+    </w:p>
+    <w:p>
+      <w:pPr>
+        <w:pStyle w:val="TuNormal"/>
       </w:pPr>
       <w:r>
         <w:t>Mô tả</w:t>
@@ -1465,6 +1597,7 @@
         </w:numPr>
       </w:pPr>
       <w:r>
+        <w:lastRenderedPageBreak/>
         <w:t>Use case Đăng nhập</w:t>
       </w:r>
     </w:p>
@@ -1874,7 +2007,6 @@
         </w:numPr>
       </w:pPr>
       <w:r>
-        <w:lastRenderedPageBreak/>
         <w:t>Use case Đăng ký</w:t>
       </w:r>
     </w:p>
@@ -2391,7 +2523,11 @@
               <w:t>[FRA][UCCN][</w:t>
             </w:r>
             <w:r>
-              <w:t xml:space="preserve"> 1.</w:t>
+              <w:t xml:space="preserve"> </w:t>
+            </w:r>
+            <w:r>
+              <w:lastRenderedPageBreak/>
+              <w:t>1.</w:t>
             </w:r>
             <w:r>
               <w:t>2</w:t>
@@ -2740,7 +2876,6 @@
               <w:pStyle w:val="MyTable1"/>
             </w:pPr>
             <w:r>
-              <w:lastRenderedPageBreak/>
               <w:t>Tên Use Case</w:t>
             </w:r>
           </w:p>
@@ -3277,7 +3412,11 @@
               <w:t>]</w:t>
             </w:r>
             <w:r>
-              <w:t xml:space="preserve"> [BRS][HT</w:t>
+              <w:t xml:space="preserve"> </w:t>
+            </w:r>
+            <w:r>
+              <w:lastRenderedPageBreak/>
+              <w:t>[BRS][HT</w:t>
             </w:r>
             <w:r>
               <w:t>UC</w:t>
@@ -3302,6 +3441,7 @@
               <w:pStyle w:val="MyTable1"/>
             </w:pPr>
             <w:r>
+              <w:lastRenderedPageBreak/>
               <w:t>Mô tả</w:t>
             </w:r>
           </w:p>
@@ -4206,6 +4346,7 @@
               <w:rPr>
                 <w:b w:val="0"/>
               </w:rPr>
+              <w:lastRenderedPageBreak/>
               <w:t>3. Khách hàng xác nhận đặt vé</w:t>
             </w:r>
           </w:p>
@@ -4222,6 +4363,7 @@
               <w:pStyle w:val="MyTable1"/>
             </w:pPr>
             <w:r>
+              <w:lastRenderedPageBreak/>
               <w:t>Dòng thay thế</w:t>
             </w:r>
           </w:p>
@@ -4590,7 +4732,6 @@
               <w:pStyle w:val="MyTable1"/>
             </w:pPr>
             <w:r>
-              <w:lastRenderedPageBreak/>
               <w:t>Dòng thay thế</w:t>
             </w:r>
           </w:p>
@@ -4651,21 +4792,407 @@
           <w:ilvl w:val="0"/>
           <w:numId w:val="0"/>
         </w:numPr>
-        <w:rPr>
-          <w:b/>
-          <w:sz w:val="28"/>
-          <w:szCs w:val="28"/>
-        </w:rPr>
+        <w:ind w:left="1296"/>
       </w:pPr>
       <w:r>
-        <w:rPr>
-          <w:b/>
-          <w:sz w:val="28"/>
-          <w:szCs w:val="28"/>
-        </w:rPr>
-        <w:t>4. Phân tích dữ liệu</w:t>
+        <w:t>3.2.1</w:t>
+      </w:r>
+      <w:r>
+        <w:t>0</w:t>
+      </w:r>
+      <w:r>
+        <w:t xml:space="preserve"> </w:t>
+      </w:r>
+      <w:r>
+        <w:t>Use case</w:t>
+      </w:r>
+      <w:r>
+        <w:t xml:space="preserve"> </w:t>
+      </w:r>
+      <w:r>
+        <w:t>tìm kiếm vé</w:t>
       </w:r>
     </w:p>
+    <w:tbl>
+      <w:tblPr>
+        <w:tblStyle w:val="PlainTable11"/>
+        <w:tblW w:w="9157" w:type="dxa"/>
+        <w:tblInd w:w="198" w:type="dxa"/>
+        <w:tblLook w:val="04A0" w:firstRow="1" w:lastRow="0" w:firstColumn="1" w:lastColumn="0" w:noHBand="0" w:noVBand="1"/>
+      </w:tblPr>
+      <w:tblGrid>
+        <w:gridCol w:w="1858"/>
+        <w:gridCol w:w="4669"/>
+        <w:gridCol w:w="2630"/>
+      </w:tblGrid>
+      <w:tr>
+        <w:trPr>
+          <w:cnfStyle w:val="100000000000" w:firstRow="1" w:lastRow="0" w:firstColumn="0" w:lastColumn="0" w:oddVBand="0" w:evenVBand="0" w:oddHBand="0" w:evenHBand="0" w:firstRowFirstColumn="0" w:firstRowLastColumn="0" w:lastRowFirstColumn="0" w:lastRowLastColumn="0"/>
+          <w:trHeight w:val="539"/>
+        </w:trPr>
+        <w:tc>
+          <w:tcPr>
+            <w:cnfStyle w:val="001000000000" w:firstRow="0" w:lastRow="0" w:firstColumn="1" w:lastColumn="0" w:oddVBand="0" w:evenVBand="0" w:oddHBand="0" w:evenHBand="0" w:firstRowFirstColumn="0" w:firstRowLastColumn="0" w:lastRowFirstColumn="0" w:lastRowLastColumn="0"/>
+            <w:tcW w:w="1867" w:type="dxa"/>
+            <w:vMerge w:val="restart"/>
+            <w:tcBorders>
+              <w:top w:val="single" w:sz="4" w:space="0" w:color="auto"/>
+              <w:left w:val="single" w:sz="4" w:space="0" w:color="auto"/>
+              <w:bottom w:val="single" w:sz="4" w:space="0" w:color="auto"/>
+              <w:right w:val="single" w:sz="4" w:space="0" w:color="auto"/>
+            </w:tcBorders>
+            <w:shd w:val="clear" w:color="auto" w:fill="BFBFBF" w:themeFill="background1" w:themeFillShade="BF"/>
+          </w:tcPr>
+          <w:p>
+            <w:pPr>
+              <w:pStyle w:val="MyTable1"/>
+            </w:pPr>
+            <w:r>
+              <w:t>Tên Use Case</w:t>
+            </w:r>
+          </w:p>
+        </w:tc>
+        <w:tc>
+          <w:tcPr>
+            <w:tcW w:w="4703" w:type="dxa"/>
+            <w:vMerge w:val="restart"/>
+            <w:tcBorders>
+              <w:top w:val="single" w:sz="4" w:space="0" w:color="auto"/>
+              <w:left w:val="single" w:sz="4" w:space="0" w:color="auto"/>
+              <w:bottom w:val="single" w:sz="4" w:space="0" w:color="auto"/>
+              <w:right w:val="single" w:sz="4" w:space="0" w:color="auto"/>
+            </w:tcBorders>
+            <w:shd w:val="clear" w:color="auto" w:fill="BFBFBF" w:themeFill="background1" w:themeFillShade="BF"/>
+          </w:tcPr>
+          <w:p>
+            <w:pPr>
+              <w:pStyle w:val="MyTable1"/>
+              <w:cnfStyle w:val="100000000000" w:firstRow="1" w:lastRow="0" w:firstColumn="0" w:lastColumn="0" w:oddVBand="0" w:evenVBand="0" w:oddHBand="0" w:evenHBand="0" w:firstRowFirstColumn="0" w:firstRowLastColumn="0" w:lastRowFirstColumn="0" w:lastRowLastColumn="0"/>
+            </w:pPr>
+            <w:r>
+              <w:t>Tìm kiếm vé</w:t>
+            </w:r>
+          </w:p>
+        </w:tc>
+        <w:tc>
+          <w:tcPr>
+            <w:tcW w:w="2587" w:type="dxa"/>
+            <w:tcBorders>
+              <w:top w:val="single" w:sz="4" w:space="0" w:color="auto"/>
+              <w:left w:val="single" w:sz="4" w:space="0" w:color="auto"/>
+              <w:bottom w:val="single" w:sz="4" w:space="0" w:color="auto"/>
+              <w:right w:val="single" w:sz="4" w:space="0" w:color="auto"/>
+            </w:tcBorders>
+            <w:shd w:val="clear" w:color="auto" w:fill="BFBFBF" w:themeFill="background1" w:themeFillShade="BF"/>
+          </w:tcPr>
+          <w:p>
+            <w:pPr>
+              <w:pStyle w:val="MyTable1"/>
+              <w:cnfStyle w:val="100000000000" w:firstRow="1" w:lastRow="0" w:firstColumn="0" w:lastColumn="0" w:oddVBand="0" w:evenVBand="0" w:oddHBand="0" w:evenHBand="0" w:firstRowFirstColumn="0" w:firstRowLastColumn="0" w:lastRowFirstColumn="0" w:lastRowLastColumn="0"/>
+            </w:pPr>
+            <w:r>
+              <w:t xml:space="preserve">Mã số: </w:t>
+            </w:r>
+            <w:r>
+              <w:t>[FRA][UCCN][</w:t>
+            </w:r>
+            <w:r>
+              <w:t xml:space="preserve"> 1.</w:t>
+            </w:r>
+            <w:r>
+              <w:t>2</w:t>
+            </w:r>
+            <w:r>
+              <w:t>.</w:t>
+            </w:r>
+            <w:r>
+              <w:t>2</w:t>
+            </w:r>
+            <w:r>
+              <w:t>.</w:t>
+            </w:r>
+            <w:r>
+              <w:t>10</w:t>
+            </w:r>
+            <w:r>
+              <w:t>]</w:t>
+            </w:r>
+          </w:p>
+        </w:tc>
+      </w:tr>
+      <w:tr>
+        <w:trPr>
+          <w:cnfStyle w:val="000000100000" w:firstRow="0" w:lastRow="0" w:firstColumn="0" w:lastColumn="0" w:oddVBand="0" w:evenVBand="0" w:oddHBand="1" w:evenHBand="0" w:firstRowFirstColumn="0" w:firstRowLastColumn="0" w:lastRowFirstColumn="0" w:lastRowLastColumn="0"/>
+          <w:trHeight w:val="699"/>
+        </w:trPr>
+        <w:tc>
+          <w:tcPr>
+            <w:cnfStyle w:val="001000000000" w:firstRow="0" w:lastRow="0" w:firstColumn="1" w:lastColumn="0" w:oddVBand="0" w:evenVBand="0" w:oddHBand="0" w:evenHBand="0" w:firstRowFirstColumn="0" w:firstRowLastColumn="0" w:lastRowFirstColumn="0" w:lastRowLastColumn="0"/>
+            <w:tcW w:w="1867" w:type="dxa"/>
+            <w:vMerge/>
+            <w:tcBorders>
+              <w:top w:val="single" w:sz="4" w:space="0" w:color="auto"/>
+              <w:left w:val="single" w:sz="4" w:space="0" w:color="auto"/>
+              <w:bottom w:val="single" w:sz="4" w:space="0" w:color="auto"/>
+              <w:right w:val="single" w:sz="4" w:space="0" w:color="auto"/>
+            </w:tcBorders>
+            <w:shd w:val="clear" w:color="auto" w:fill="BFBFBF" w:themeFill="background1" w:themeFillShade="BF"/>
+          </w:tcPr>
+          <w:p>
+            <w:pPr>
+              <w:pStyle w:val="MyTable1"/>
+            </w:pPr>
+          </w:p>
+        </w:tc>
+        <w:tc>
+          <w:tcPr>
+            <w:tcW w:w="4703" w:type="dxa"/>
+            <w:vMerge/>
+            <w:tcBorders>
+              <w:top w:val="single" w:sz="4" w:space="0" w:color="auto"/>
+              <w:left w:val="single" w:sz="4" w:space="0" w:color="auto"/>
+              <w:bottom w:val="single" w:sz="4" w:space="0" w:color="auto"/>
+              <w:right w:val="single" w:sz="4" w:space="0" w:color="auto"/>
+            </w:tcBorders>
+            <w:shd w:val="clear" w:color="auto" w:fill="BFBFBF" w:themeFill="background1" w:themeFillShade="BF"/>
+          </w:tcPr>
+          <w:p>
+            <w:pPr>
+              <w:pStyle w:val="MyTable1"/>
+              <w:cnfStyle w:val="000000100000" w:firstRow="0" w:lastRow="0" w:firstColumn="0" w:lastColumn="0" w:oddVBand="0" w:evenVBand="0" w:oddHBand="1" w:evenHBand="0" w:firstRowFirstColumn="0" w:firstRowLastColumn="0" w:lastRowFirstColumn="0" w:lastRowLastColumn="0"/>
+            </w:pPr>
+          </w:p>
+        </w:tc>
+        <w:tc>
+          <w:tcPr>
+            <w:tcW w:w="2587" w:type="dxa"/>
+            <w:tcBorders>
+              <w:top w:val="single" w:sz="4" w:space="0" w:color="auto"/>
+              <w:left w:val="single" w:sz="4" w:space="0" w:color="auto"/>
+              <w:bottom w:val="single" w:sz="4" w:space="0" w:color="auto"/>
+              <w:right w:val="single" w:sz="4" w:space="0" w:color="auto"/>
+            </w:tcBorders>
+            <w:shd w:val="clear" w:color="auto" w:fill="BFBFBF" w:themeFill="background1" w:themeFillShade="BF"/>
+          </w:tcPr>
+          <w:p>
+            <w:pPr>
+              <w:pStyle w:val="MyTable1"/>
+              <w:cnfStyle w:val="000000100000" w:firstRow="0" w:lastRow="0" w:firstColumn="0" w:lastColumn="0" w:oddVBand="0" w:evenVBand="0" w:oddHBand="1" w:evenHBand="0" w:firstRowFirstColumn="0" w:firstRowLastColumn="0" w:lastRowFirstColumn="0" w:lastRowLastColumn="0"/>
+            </w:pPr>
+            <w:r>
+              <w:t xml:space="preserve">Tham chiếu: </w:t>
+            </w:r>
+            <w:r>
+              <w:t>[KS-1</w:t>
+            </w:r>
+            <w:r>
+              <w:t>]</w:t>
+            </w:r>
+            <w:r>
+              <w:t xml:space="preserve"> [BRS][HT</w:t>
+            </w:r>
+            <w:r>
+              <w:t>UC</w:t>
+            </w:r>
+            <w:r>
+              <w:t>NV][1.2.2]</w:t>
+            </w:r>
+          </w:p>
+        </w:tc>
+      </w:tr>
+      <w:tr>
+        <w:tc>
+          <w:tcPr>
+            <w:cnfStyle w:val="001000000000" w:firstRow="0" w:lastRow="0" w:firstColumn="1" w:lastColumn="0" w:oddVBand="0" w:evenVBand="0" w:oddHBand="0" w:evenHBand="0" w:firstRowFirstColumn="0" w:firstRowLastColumn="0" w:lastRowFirstColumn="0" w:lastRowLastColumn="0"/>
+            <w:tcW w:w="1867" w:type="dxa"/>
+            <w:tcBorders>
+              <w:top w:val="single" w:sz="4" w:space="0" w:color="auto"/>
+            </w:tcBorders>
+          </w:tcPr>
+          <w:p>
+            <w:pPr>
+              <w:pStyle w:val="MyTable1"/>
+            </w:pPr>
+            <w:r>
+              <w:t>Mô tả</w:t>
+            </w:r>
+          </w:p>
+        </w:tc>
+        <w:tc>
+          <w:tcPr>
+            <w:tcW w:w="7290" w:type="dxa"/>
+            <w:gridSpan w:val="2"/>
+            <w:tcBorders>
+              <w:top w:val="single" w:sz="4" w:space="0" w:color="auto"/>
+            </w:tcBorders>
+          </w:tcPr>
+          <w:p>
+            <w:pPr>
+              <w:pStyle w:val="MyTable1"/>
+              <w:cnfStyle w:val="000000000000" w:firstRow="0" w:lastRow="0" w:firstColumn="0" w:lastColumn="0" w:oddVBand="0" w:evenVBand="0" w:oddHBand="0" w:evenHBand="0" w:firstRowFirstColumn="0" w:firstRowLastColumn="0" w:lastRowFirstColumn="0" w:lastRowLastColumn="0"/>
+            </w:pPr>
+            <w:r>
+              <w:t xml:space="preserve">UC bắt đầu </w:t>
+            </w:r>
+            <w:r>
+              <w:t>khi nhân viên có nhu cầu tra cứ</w:t>
+            </w:r>
+            <w:r>
+              <w:t>u vé</w:t>
+            </w:r>
+          </w:p>
+        </w:tc>
+      </w:tr>
+      <w:tr>
+        <w:trPr>
+          <w:cnfStyle w:val="000000100000" w:firstRow="0" w:lastRow="0" w:firstColumn="0" w:lastColumn="0" w:oddVBand="0" w:evenVBand="0" w:oddHBand="1" w:evenHBand="0" w:firstRowFirstColumn="0" w:firstRowLastColumn="0" w:lastRowFirstColumn="0" w:lastRowLastColumn="0"/>
+        </w:trPr>
+        <w:tc>
+          <w:tcPr>
+            <w:cnfStyle w:val="001000000000" w:firstRow="0" w:lastRow="0" w:firstColumn="1" w:lastColumn="0" w:oddVBand="0" w:evenVBand="0" w:oddHBand="0" w:evenHBand="0" w:firstRowFirstColumn="0" w:firstRowLastColumn="0" w:lastRowFirstColumn="0" w:lastRowLastColumn="0"/>
+            <w:tcW w:w="1867" w:type="dxa"/>
+          </w:tcPr>
+          <w:p>
+            <w:pPr>
+              <w:pStyle w:val="MyTable1"/>
+            </w:pPr>
+            <w:r>
+              <w:t>Dòng cơ bản</w:t>
+            </w:r>
+          </w:p>
+        </w:tc>
+        <w:tc>
+          <w:tcPr>
+            <w:tcW w:w="7290" w:type="dxa"/>
+            <w:gridSpan w:val="2"/>
+          </w:tcPr>
+          <w:p>
+            <w:pPr>
+              <w:pStyle w:val="TuStyle-Title1"/>
+              <w:numPr>
+                <w:ilvl w:val="0"/>
+                <w:numId w:val="0"/>
+              </w:numPr>
+              <w:cnfStyle w:val="000000100000" w:firstRow="0" w:lastRow="0" w:firstColumn="0" w:lastColumn="0" w:oddVBand="0" w:evenVBand="0" w:oddHBand="1" w:evenHBand="0" w:firstRowFirstColumn="0" w:firstRowLastColumn="0" w:lastRowFirstColumn="0" w:lastRowLastColumn="0"/>
+              <w:rPr>
+                <w:b w:val="0"/>
+              </w:rPr>
+            </w:pPr>
+            <w:r>
+              <w:rPr>
+                <w:b w:val="0"/>
+              </w:rPr>
+              <w:t xml:space="preserve">1. </w:t>
+            </w:r>
+            <w:r>
+              <w:rPr>
+                <w:b w:val="0"/>
+              </w:rPr>
+              <w:t xml:space="preserve">Nhân </w:t>
+            </w:r>
+            <w:r>
+              <w:rPr>
+                <w:b w:val="0"/>
+              </w:rPr>
+              <w:t>viên chọn chức năng tìm kiếm vé</w:t>
+            </w:r>
+          </w:p>
+          <w:p>
+            <w:pPr>
+              <w:pStyle w:val="TuStyle-Title1"/>
+              <w:numPr>
+                <w:ilvl w:val="0"/>
+                <w:numId w:val="0"/>
+              </w:numPr>
+              <w:cnfStyle w:val="000000100000" w:firstRow="0" w:lastRow="0" w:firstColumn="0" w:lastColumn="0" w:oddVBand="0" w:evenVBand="0" w:oddHBand="1" w:evenHBand="0" w:firstRowFirstColumn="0" w:firstRowLastColumn="0" w:lastRowFirstColumn="0" w:lastRowLastColumn="0"/>
+              <w:rPr>
+                <w:b w:val="0"/>
+              </w:rPr>
+            </w:pPr>
+            <w:r>
+              <w:rPr>
+                <w:b w:val="0"/>
+              </w:rPr>
+              <w:t xml:space="preserve">2. </w:t>
+            </w:r>
+            <w:r>
+              <w:rPr>
+                <w:b w:val="0"/>
+              </w:rPr>
+              <w:t>Nhập số điện thoại của khách hàng cần tra cứu vé</w:t>
+            </w:r>
+          </w:p>
+          <w:p>
+            <w:pPr>
+              <w:pStyle w:val="TuStyle-Title1"/>
+              <w:numPr>
+                <w:ilvl w:val="0"/>
+                <w:numId w:val="0"/>
+              </w:numPr>
+              <w:cnfStyle w:val="000000100000" w:firstRow="0" w:lastRow="0" w:firstColumn="0" w:lastColumn="0" w:oddVBand="0" w:evenVBand="0" w:oddHBand="1" w:evenHBand="0" w:firstRowFirstColumn="0" w:firstRowLastColumn="0" w:lastRowFirstColumn="0" w:lastRowLastColumn="0"/>
+              <w:rPr>
+                <w:b w:val="0"/>
+              </w:rPr>
+            </w:pPr>
+            <w:r>
+              <w:rPr>
+                <w:b w:val="0"/>
+              </w:rPr>
+              <w:t xml:space="preserve">3. </w:t>
+            </w:r>
+            <w:r>
+              <w:rPr>
+                <w:b w:val="0"/>
+              </w:rPr>
+              <w:t>Hiển thị thông tin tìm thấy thành công.</w:t>
+            </w:r>
+          </w:p>
+        </w:tc>
+      </w:tr>
+      <w:tr>
+        <w:tc>
+          <w:tcPr>
+            <w:cnfStyle w:val="001000000000" w:firstRow="0" w:lastRow="0" w:firstColumn="1" w:lastColumn="0" w:oddVBand="0" w:evenVBand="0" w:oddHBand="0" w:evenHBand="0" w:firstRowFirstColumn="0" w:firstRowLastColumn="0" w:lastRowFirstColumn="0" w:lastRowLastColumn="0"/>
+            <w:tcW w:w="1867" w:type="dxa"/>
+          </w:tcPr>
+          <w:p>
+            <w:pPr>
+              <w:pStyle w:val="MyTable1"/>
+            </w:pPr>
+            <w:r>
+              <w:t>Dòng thay thế</w:t>
+            </w:r>
+          </w:p>
+        </w:tc>
+        <w:tc>
+          <w:tcPr>
+            <w:tcW w:w="7290" w:type="dxa"/>
+            <w:gridSpan w:val="2"/>
+          </w:tcPr>
+          <w:p>
+            <w:pPr>
+              <w:pStyle w:val="MyTable1"/>
+              <w:cnfStyle w:val="000000000000" w:firstRow="0" w:lastRow="0" w:firstColumn="0" w:lastColumn="0" w:oddVBand="0" w:evenVBand="0" w:oddHBand="0" w:evenHBand="0" w:firstRowFirstColumn="0" w:firstRowLastColumn="0" w:lastRowFirstColumn="0" w:lastRowLastColumn="0"/>
+            </w:pPr>
+            <w:r>
+              <w:rPr>
+                <w:color w:val="000000"/>
+                <w:sz w:val="28"/>
+                <w:szCs w:val="28"/>
+                <w14:textFill>
+                  <w14:solidFill>
+                    <w14:srgbClr w14:val="000000">
+                      <w14:lumMod w14:val="50000"/>
+                    </w14:srgbClr>
+                  </w14:solidFill>
+                </w14:textFill>
+              </w:rPr>
+              <w:t>Nếu thông tin không được tìm thấy, hiển thị thông báo với người dùng.</w:t>
+            </w:r>
+          </w:p>
+        </w:tc>
+      </w:tr>
+    </w:tbl>
     <w:p>
       <w:pPr>
         <w:pStyle w:val="TuNormal"/>
@@ -4673,14 +5200,961 @@
           <w:ilvl w:val="0"/>
           <w:numId w:val="0"/>
         </w:numPr>
-        <w:ind w:firstLine="720"/>
+        <w:ind w:left="2016"/>
+      </w:pPr>
+    </w:p>
+    <w:p>
+      <w:pPr>
+        <w:pStyle w:val="TuNormal"/>
+        <w:numPr>
+          <w:ilvl w:val="0"/>
+          <w:numId w:val="0"/>
+        </w:numPr>
+      </w:pPr>
+      <w:r>
+        <w:lastRenderedPageBreak/>
+        <w:tab/>
+      </w:r>
+      <w:r>
+        <w:tab/>
+      </w:r>
+    </w:p>
+    <w:p>
+      <w:pPr>
+        <w:pStyle w:val="TuNormal"/>
+        <w:numPr>
+          <w:ilvl w:val="0"/>
+          <w:numId w:val="0"/>
+        </w:numPr>
+      </w:pPr>
+    </w:p>
+    <w:p>
+      <w:pPr>
+        <w:pStyle w:val="TuNormal"/>
+        <w:numPr>
+          <w:ilvl w:val="0"/>
+          <w:numId w:val="0"/>
+        </w:numPr>
+        <w:ind w:left="576" w:firstLine="720"/>
+      </w:pPr>
+      <w:r>
+        <w:t>3.2.</w:t>
+      </w:r>
+      <w:r>
+        <w:t>11</w:t>
+      </w:r>
+      <w:r>
+        <w:t xml:space="preserve"> Use case hiển thị thông tin vé</w:t>
+      </w:r>
+    </w:p>
+    <w:p>
+      <w:pPr>
+        <w:pStyle w:val="TuNormal"/>
+        <w:numPr>
+          <w:ilvl w:val="0"/>
+          <w:numId w:val="0"/>
+        </w:numPr>
+      </w:pPr>
+      <w:r>
+        <w:tab/>
+      </w:r>
+    </w:p>
+    <w:tbl>
+      <w:tblPr>
+        <w:tblStyle w:val="PlainTable11"/>
+        <w:tblW w:w="9157" w:type="dxa"/>
+        <w:tblInd w:w="198" w:type="dxa"/>
+        <w:tblLook w:val="04A0" w:firstRow="1" w:lastRow="0" w:firstColumn="1" w:lastColumn="0" w:noHBand="0" w:noVBand="1"/>
+      </w:tblPr>
+      <w:tblGrid>
+        <w:gridCol w:w="1858"/>
+        <w:gridCol w:w="4669"/>
+        <w:gridCol w:w="2630"/>
+      </w:tblGrid>
+      <w:tr>
+        <w:trPr>
+          <w:cnfStyle w:val="100000000000" w:firstRow="1" w:lastRow="0" w:firstColumn="0" w:lastColumn="0" w:oddVBand="0" w:evenVBand="0" w:oddHBand="0" w:evenHBand="0" w:firstRowFirstColumn="0" w:firstRowLastColumn="0" w:lastRowFirstColumn="0" w:lastRowLastColumn="0"/>
+          <w:trHeight w:val="539"/>
+        </w:trPr>
+        <w:tc>
+          <w:tcPr>
+            <w:cnfStyle w:val="001000000000" w:firstRow="0" w:lastRow="0" w:firstColumn="1" w:lastColumn="0" w:oddVBand="0" w:evenVBand="0" w:oddHBand="0" w:evenHBand="0" w:firstRowFirstColumn="0" w:firstRowLastColumn="0" w:lastRowFirstColumn="0" w:lastRowLastColumn="0"/>
+            <w:tcW w:w="1867" w:type="dxa"/>
+            <w:vMerge w:val="restart"/>
+            <w:tcBorders>
+              <w:top w:val="single" w:sz="4" w:space="0" w:color="auto"/>
+              <w:left w:val="single" w:sz="4" w:space="0" w:color="auto"/>
+              <w:bottom w:val="single" w:sz="4" w:space="0" w:color="auto"/>
+              <w:right w:val="single" w:sz="4" w:space="0" w:color="auto"/>
+            </w:tcBorders>
+            <w:shd w:val="clear" w:color="auto" w:fill="BFBFBF" w:themeFill="background1" w:themeFillShade="BF"/>
+          </w:tcPr>
+          <w:p>
+            <w:pPr>
+              <w:pStyle w:val="MyTable1"/>
+            </w:pPr>
+            <w:r>
+              <w:t>Tên Use Case</w:t>
+            </w:r>
+          </w:p>
+        </w:tc>
+        <w:tc>
+          <w:tcPr>
+            <w:tcW w:w="4703" w:type="dxa"/>
+            <w:vMerge w:val="restart"/>
+            <w:tcBorders>
+              <w:top w:val="single" w:sz="4" w:space="0" w:color="auto"/>
+              <w:left w:val="single" w:sz="4" w:space="0" w:color="auto"/>
+              <w:bottom w:val="single" w:sz="4" w:space="0" w:color="auto"/>
+              <w:right w:val="single" w:sz="4" w:space="0" w:color="auto"/>
+            </w:tcBorders>
+            <w:shd w:val="clear" w:color="auto" w:fill="BFBFBF" w:themeFill="background1" w:themeFillShade="BF"/>
+          </w:tcPr>
+          <w:p>
+            <w:pPr>
+              <w:pStyle w:val="MyTable1"/>
+              <w:cnfStyle w:val="100000000000" w:firstRow="1" w:lastRow="0" w:firstColumn="0" w:lastColumn="0" w:oddVBand="0" w:evenVBand="0" w:oddHBand="0" w:evenHBand="0" w:firstRowFirstColumn="0" w:firstRowLastColumn="0" w:lastRowFirstColumn="0" w:lastRowLastColumn="0"/>
+            </w:pPr>
+            <w:r>
+              <w:t>Hiển thị thông tin vé</w:t>
+            </w:r>
+          </w:p>
+        </w:tc>
+        <w:tc>
+          <w:tcPr>
+            <w:tcW w:w="2587" w:type="dxa"/>
+            <w:tcBorders>
+              <w:top w:val="single" w:sz="4" w:space="0" w:color="auto"/>
+              <w:left w:val="single" w:sz="4" w:space="0" w:color="auto"/>
+              <w:bottom w:val="single" w:sz="4" w:space="0" w:color="auto"/>
+              <w:right w:val="single" w:sz="4" w:space="0" w:color="auto"/>
+            </w:tcBorders>
+            <w:shd w:val="clear" w:color="auto" w:fill="BFBFBF" w:themeFill="background1" w:themeFillShade="BF"/>
+          </w:tcPr>
+          <w:p>
+            <w:pPr>
+              <w:pStyle w:val="MyTable1"/>
+              <w:cnfStyle w:val="100000000000" w:firstRow="1" w:lastRow="0" w:firstColumn="0" w:lastColumn="0" w:oddVBand="0" w:evenVBand="0" w:oddHBand="0" w:evenHBand="0" w:firstRowFirstColumn="0" w:firstRowLastColumn="0" w:lastRowFirstColumn="0" w:lastRowLastColumn="0"/>
+            </w:pPr>
+            <w:r>
+              <w:t xml:space="preserve">Mã số: </w:t>
+            </w:r>
+            <w:r>
+              <w:t>[FRA][UCCN][</w:t>
+            </w:r>
+            <w:r>
+              <w:t xml:space="preserve"> 1.</w:t>
+            </w:r>
+            <w:r>
+              <w:t>2</w:t>
+            </w:r>
+            <w:r>
+              <w:t>.</w:t>
+            </w:r>
+            <w:r>
+              <w:t>2</w:t>
+            </w:r>
+            <w:r>
+              <w:t>.</w:t>
+            </w:r>
+            <w:r>
+              <w:t>11]</w:t>
+            </w:r>
+          </w:p>
+        </w:tc>
+      </w:tr>
+      <w:tr>
+        <w:trPr>
+          <w:cnfStyle w:val="000000100000" w:firstRow="0" w:lastRow="0" w:firstColumn="0" w:lastColumn="0" w:oddVBand="0" w:evenVBand="0" w:oddHBand="1" w:evenHBand="0" w:firstRowFirstColumn="0" w:firstRowLastColumn="0" w:lastRowFirstColumn="0" w:lastRowLastColumn="0"/>
+          <w:trHeight w:val="699"/>
+        </w:trPr>
+        <w:tc>
+          <w:tcPr>
+            <w:cnfStyle w:val="001000000000" w:firstRow="0" w:lastRow="0" w:firstColumn="1" w:lastColumn="0" w:oddVBand="0" w:evenVBand="0" w:oddHBand="0" w:evenHBand="0" w:firstRowFirstColumn="0" w:firstRowLastColumn="0" w:lastRowFirstColumn="0" w:lastRowLastColumn="0"/>
+            <w:tcW w:w="1867" w:type="dxa"/>
+            <w:vMerge/>
+            <w:tcBorders>
+              <w:top w:val="single" w:sz="4" w:space="0" w:color="auto"/>
+              <w:left w:val="single" w:sz="4" w:space="0" w:color="auto"/>
+              <w:bottom w:val="single" w:sz="4" w:space="0" w:color="auto"/>
+              <w:right w:val="single" w:sz="4" w:space="0" w:color="auto"/>
+            </w:tcBorders>
+            <w:shd w:val="clear" w:color="auto" w:fill="BFBFBF" w:themeFill="background1" w:themeFillShade="BF"/>
+          </w:tcPr>
+          <w:p>
+            <w:pPr>
+              <w:pStyle w:val="MyTable1"/>
+            </w:pPr>
+          </w:p>
+        </w:tc>
+        <w:tc>
+          <w:tcPr>
+            <w:tcW w:w="4703" w:type="dxa"/>
+            <w:vMerge/>
+            <w:tcBorders>
+              <w:top w:val="single" w:sz="4" w:space="0" w:color="auto"/>
+              <w:left w:val="single" w:sz="4" w:space="0" w:color="auto"/>
+              <w:bottom w:val="single" w:sz="4" w:space="0" w:color="auto"/>
+              <w:right w:val="single" w:sz="4" w:space="0" w:color="auto"/>
+            </w:tcBorders>
+            <w:shd w:val="clear" w:color="auto" w:fill="BFBFBF" w:themeFill="background1" w:themeFillShade="BF"/>
+          </w:tcPr>
+          <w:p>
+            <w:pPr>
+              <w:pStyle w:val="MyTable1"/>
+              <w:cnfStyle w:val="000000100000" w:firstRow="0" w:lastRow="0" w:firstColumn="0" w:lastColumn="0" w:oddVBand="0" w:evenVBand="0" w:oddHBand="1" w:evenHBand="0" w:firstRowFirstColumn="0" w:firstRowLastColumn="0" w:lastRowFirstColumn="0" w:lastRowLastColumn="0"/>
+            </w:pPr>
+          </w:p>
+        </w:tc>
+        <w:tc>
+          <w:tcPr>
+            <w:tcW w:w="2587" w:type="dxa"/>
+            <w:tcBorders>
+              <w:top w:val="single" w:sz="4" w:space="0" w:color="auto"/>
+              <w:left w:val="single" w:sz="4" w:space="0" w:color="auto"/>
+              <w:bottom w:val="single" w:sz="4" w:space="0" w:color="auto"/>
+              <w:right w:val="single" w:sz="4" w:space="0" w:color="auto"/>
+            </w:tcBorders>
+            <w:shd w:val="clear" w:color="auto" w:fill="BFBFBF" w:themeFill="background1" w:themeFillShade="BF"/>
+          </w:tcPr>
+          <w:p>
+            <w:pPr>
+              <w:pStyle w:val="MyTable1"/>
+              <w:cnfStyle w:val="000000100000" w:firstRow="0" w:lastRow="0" w:firstColumn="0" w:lastColumn="0" w:oddVBand="0" w:evenVBand="0" w:oddHBand="1" w:evenHBand="0" w:firstRowFirstColumn="0" w:firstRowLastColumn="0" w:lastRowFirstColumn="0" w:lastRowLastColumn="0"/>
+            </w:pPr>
+            <w:r>
+              <w:t xml:space="preserve">Tham chiếu: </w:t>
+            </w:r>
+            <w:r>
+              <w:t>[KS-1</w:t>
+            </w:r>
+            <w:r>
+              <w:t>]</w:t>
+            </w:r>
+            <w:r>
+              <w:t xml:space="preserve"> [BRS][HT</w:t>
+            </w:r>
+            <w:r>
+              <w:t>UC</w:t>
+            </w:r>
+            <w:r>
+              <w:t>NV][1.2.2]</w:t>
+            </w:r>
+          </w:p>
+        </w:tc>
+      </w:tr>
+      <w:tr>
+        <w:tc>
+          <w:tcPr>
+            <w:cnfStyle w:val="001000000000" w:firstRow="0" w:lastRow="0" w:firstColumn="1" w:lastColumn="0" w:oddVBand="0" w:evenVBand="0" w:oddHBand="0" w:evenHBand="0" w:firstRowFirstColumn="0" w:firstRowLastColumn="0" w:lastRowFirstColumn="0" w:lastRowLastColumn="0"/>
+            <w:tcW w:w="1867" w:type="dxa"/>
+            <w:tcBorders>
+              <w:top w:val="single" w:sz="4" w:space="0" w:color="auto"/>
+            </w:tcBorders>
+          </w:tcPr>
+          <w:p>
+            <w:pPr>
+              <w:pStyle w:val="MyTable1"/>
+            </w:pPr>
+            <w:r>
+              <w:t>Mô tả</w:t>
+            </w:r>
+          </w:p>
+        </w:tc>
+        <w:tc>
+          <w:tcPr>
+            <w:tcW w:w="7290" w:type="dxa"/>
+            <w:gridSpan w:val="2"/>
+            <w:tcBorders>
+              <w:top w:val="single" w:sz="4" w:space="0" w:color="auto"/>
+            </w:tcBorders>
+          </w:tcPr>
+          <w:p>
+            <w:pPr>
+              <w:pStyle w:val="MyTable1"/>
+              <w:cnfStyle w:val="000000000000" w:firstRow="0" w:lastRow="0" w:firstColumn="0" w:lastColumn="0" w:oddVBand="0" w:evenVBand="0" w:oddHBand="0" w:evenHBand="0" w:firstRowFirstColumn="0" w:firstRowLastColumn="0" w:lastRowFirstColumn="0" w:lastRowLastColumn="0"/>
+            </w:pPr>
+            <w:r>
+              <w:t xml:space="preserve">UC bắt đầu </w:t>
+            </w:r>
+            <w:r>
+              <w:t>khi nhân viên có nhu cầ</w:t>
+            </w:r>
+            <w:r>
+              <w:t>u xem thông tin vé</w:t>
+            </w:r>
+          </w:p>
+        </w:tc>
+      </w:tr>
+      <w:tr>
+        <w:trPr>
+          <w:cnfStyle w:val="000000100000" w:firstRow="0" w:lastRow="0" w:firstColumn="0" w:lastColumn="0" w:oddVBand="0" w:evenVBand="0" w:oddHBand="1" w:evenHBand="0" w:firstRowFirstColumn="0" w:firstRowLastColumn="0" w:lastRowFirstColumn="0" w:lastRowLastColumn="0"/>
+        </w:trPr>
+        <w:tc>
+          <w:tcPr>
+            <w:cnfStyle w:val="001000000000" w:firstRow="0" w:lastRow="0" w:firstColumn="1" w:lastColumn="0" w:oddVBand="0" w:evenVBand="0" w:oddHBand="0" w:evenHBand="0" w:firstRowFirstColumn="0" w:firstRowLastColumn="0" w:lastRowFirstColumn="0" w:lastRowLastColumn="0"/>
+            <w:tcW w:w="1867" w:type="dxa"/>
+          </w:tcPr>
+          <w:p>
+            <w:pPr>
+              <w:pStyle w:val="MyTable1"/>
+            </w:pPr>
+            <w:r>
+              <w:t>Dòng cơ bản</w:t>
+            </w:r>
+          </w:p>
+        </w:tc>
+        <w:tc>
+          <w:tcPr>
+            <w:tcW w:w="7290" w:type="dxa"/>
+            <w:gridSpan w:val="2"/>
+          </w:tcPr>
+          <w:p>
+            <w:pPr>
+              <w:pStyle w:val="TuStyle-Title1"/>
+              <w:numPr>
+                <w:ilvl w:val="0"/>
+                <w:numId w:val="0"/>
+              </w:numPr>
+              <w:cnfStyle w:val="000000100000" w:firstRow="0" w:lastRow="0" w:firstColumn="0" w:lastColumn="0" w:oddVBand="0" w:evenVBand="0" w:oddHBand="1" w:evenHBand="0" w:firstRowFirstColumn="0" w:firstRowLastColumn="0" w:lastRowFirstColumn="0" w:lastRowLastColumn="0"/>
+              <w:rPr>
+                <w:b w:val="0"/>
+              </w:rPr>
+            </w:pPr>
+            <w:r>
+              <w:rPr>
+                <w:b w:val="0"/>
+              </w:rPr>
+              <w:t xml:space="preserve">1. </w:t>
+            </w:r>
+            <w:r>
+              <w:rPr>
+                <w:b w:val="0"/>
+              </w:rPr>
+              <w:t>Thực hiện use cace tím kiếm vé</w:t>
+            </w:r>
+          </w:p>
+          <w:p>
+            <w:pPr>
+              <w:pStyle w:val="TuStyle-Title1"/>
+              <w:numPr>
+                <w:ilvl w:val="0"/>
+                <w:numId w:val="0"/>
+              </w:numPr>
+              <w:cnfStyle w:val="000000100000" w:firstRow="0" w:lastRow="0" w:firstColumn="0" w:lastColumn="0" w:oddVBand="0" w:evenVBand="0" w:oddHBand="1" w:evenHBand="0" w:firstRowFirstColumn="0" w:firstRowLastColumn="0" w:lastRowFirstColumn="0" w:lastRowLastColumn="0"/>
+              <w:rPr>
+                <w:b w:val="0"/>
+              </w:rPr>
+            </w:pPr>
+            <w:r>
+              <w:rPr>
+                <w:b w:val="0"/>
+              </w:rPr>
+              <w:t>2.</w:t>
+            </w:r>
+            <w:r>
+              <w:rPr>
+                <w:b w:val="0"/>
+              </w:rPr>
+              <w:t xml:space="preserve"> </w:t>
+            </w:r>
+            <w:r>
+              <w:rPr>
+                <w:b w:val="0"/>
+              </w:rPr>
+              <w:t>Hiển thị thông tin khi tiềm kiếm thành công cho người dùng</w:t>
+            </w:r>
+          </w:p>
+        </w:tc>
+      </w:tr>
+      <w:tr>
+        <w:tc>
+          <w:tcPr>
+            <w:cnfStyle w:val="001000000000" w:firstRow="0" w:lastRow="0" w:firstColumn="1" w:lastColumn="0" w:oddVBand="0" w:evenVBand="0" w:oddHBand="0" w:evenHBand="0" w:firstRowFirstColumn="0" w:firstRowLastColumn="0" w:lastRowFirstColumn="0" w:lastRowLastColumn="0"/>
+            <w:tcW w:w="1867" w:type="dxa"/>
+          </w:tcPr>
+          <w:p>
+            <w:pPr>
+              <w:pStyle w:val="MyTable1"/>
+            </w:pPr>
+            <w:r>
+              <w:t>Dòng thay thế</w:t>
+            </w:r>
+          </w:p>
+        </w:tc>
+        <w:tc>
+          <w:tcPr>
+            <w:tcW w:w="7290" w:type="dxa"/>
+            <w:gridSpan w:val="2"/>
+          </w:tcPr>
+          <w:p>
+            <w:pPr>
+              <w:pStyle w:val="MyTable1"/>
+              <w:cnfStyle w:val="000000000000" w:firstRow="0" w:lastRow="0" w:firstColumn="0" w:lastColumn="0" w:oddVBand="0" w:evenVBand="0" w:oddHBand="0" w:evenHBand="0" w:firstRowFirstColumn="0" w:firstRowLastColumn="0" w:lastRowFirstColumn="0" w:lastRowLastColumn="0"/>
+            </w:pPr>
+            <w:r>
+              <w:rPr>
+                <w:color w:val="000000"/>
+                <w:sz w:val="28"/>
+                <w:szCs w:val="28"/>
+                <w14:textFill>
+                  <w14:solidFill>
+                    <w14:srgbClr w14:val="000000">
+                      <w14:lumMod w14:val="50000"/>
+                    </w14:srgbClr>
+                  </w14:solidFill>
+                </w14:textFill>
+              </w:rPr>
+              <w:t>Nếu thông tin không được tìm thấy, hiển thị thông báo với ngườ</w:t>
+            </w:r>
+            <w:r>
+              <w:rPr>
+                <w:color w:val="000000"/>
+                <w:sz w:val="28"/>
+                <w:szCs w:val="28"/>
+                <w14:textFill>
+                  <w14:solidFill>
+                    <w14:srgbClr w14:val="000000">
+                      <w14:lumMod w14:val="50000"/>
+                    </w14:srgbClr>
+                  </w14:solidFill>
+                </w14:textFill>
+              </w:rPr>
+              <w:t>i dùng ở bước 1 và không thực hiện bước 2</w:t>
+            </w:r>
+          </w:p>
+        </w:tc>
+      </w:tr>
+    </w:tbl>
+    <w:p>
+      <w:pPr>
+        <w:pStyle w:val="TuNormal"/>
+        <w:numPr>
+          <w:ilvl w:val="0"/>
+          <w:numId w:val="0"/>
+        </w:numPr>
+      </w:pPr>
+    </w:p>
+    <w:p>
+      <w:pPr>
+        <w:pStyle w:val="TuNormal"/>
+        <w:numPr>
+          <w:ilvl w:val="0"/>
+          <w:numId w:val="0"/>
+        </w:numPr>
+      </w:pPr>
+      <w:r>
+        <w:tab/>
+      </w:r>
+      <w:r>
+        <w:tab/>
+        <w:t>3.2.</w:t>
+      </w:r>
+      <w:r>
+        <w:t>12</w:t>
+      </w:r>
+      <w:r>
+        <w:t xml:space="preserve"> Use case hủy vé</w:t>
+      </w:r>
+    </w:p>
+    <w:p>
+      <w:pPr>
+        <w:pStyle w:val="TuNormal"/>
+        <w:numPr>
+          <w:ilvl w:val="0"/>
+          <w:numId w:val="0"/>
+        </w:numPr>
+      </w:pPr>
+      <w:r>
+        <w:tab/>
+      </w:r>
+    </w:p>
+    <w:tbl>
+      <w:tblPr>
+        <w:tblStyle w:val="PlainTable11"/>
+        <w:tblW w:w="9157" w:type="dxa"/>
+        <w:tblInd w:w="198" w:type="dxa"/>
+        <w:tblLook w:val="04A0" w:firstRow="1" w:lastRow="0" w:firstColumn="1" w:lastColumn="0" w:noHBand="0" w:noVBand="1"/>
+      </w:tblPr>
+      <w:tblGrid>
+        <w:gridCol w:w="1858"/>
+        <w:gridCol w:w="4669"/>
+        <w:gridCol w:w="2630"/>
+      </w:tblGrid>
+      <w:tr>
+        <w:trPr>
+          <w:cnfStyle w:val="100000000000" w:firstRow="1" w:lastRow="0" w:firstColumn="0" w:lastColumn="0" w:oddVBand="0" w:evenVBand="0" w:oddHBand="0" w:evenHBand="0" w:firstRowFirstColumn="0" w:firstRowLastColumn="0" w:lastRowFirstColumn="0" w:lastRowLastColumn="0"/>
+          <w:trHeight w:val="539"/>
+        </w:trPr>
+        <w:tc>
+          <w:tcPr>
+            <w:cnfStyle w:val="001000000000" w:firstRow="0" w:lastRow="0" w:firstColumn="1" w:lastColumn="0" w:oddVBand="0" w:evenVBand="0" w:oddHBand="0" w:evenHBand="0" w:firstRowFirstColumn="0" w:firstRowLastColumn="0" w:lastRowFirstColumn="0" w:lastRowLastColumn="0"/>
+            <w:tcW w:w="1867" w:type="dxa"/>
+            <w:vMerge w:val="restart"/>
+            <w:tcBorders>
+              <w:top w:val="single" w:sz="4" w:space="0" w:color="auto"/>
+              <w:left w:val="single" w:sz="4" w:space="0" w:color="auto"/>
+              <w:bottom w:val="single" w:sz="4" w:space="0" w:color="auto"/>
+              <w:right w:val="single" w:sz="4" w:space="0" w:color="auto"/>
+            </w:tcBorders>
+            <w:shd w:val="clear" w:color="auto" w:fill="BFBFBF" w:themeFill="background1" w:themeFillShade="BF"/>
+          </w:tcPr>
+          <w:p>
+            <w:pPr>
+              <w:pStyle w:val="MyTable1"/>
+            </w:pPr>
+            <w:r>
+              <w:t>Tên Use Case</w:t>
+            </w:r>
+          </w:p>
+        </w:tc>
+        <w:tc>
+          <w:tcPr>
+            <w:tcW w:w="4703" w:type="dxa"/>
+            <w:vMerge w:val="restart"/>
+            <w:tcBorders>
+              <w:top w:val="single" w:sz="4" w:space="0" w:color="auto"/>
+              <w:left w:val="single" w:sz="4" w:space="0" w:color="auto"/>
+              <w:bottom w:val="single" w:sz="4" w:space="0" w:color="auto"/>
+              <w:right w:val="single" w:sz="4" w:space="0" w:color="auto"/>
+            </w:tcBorders>
+            <w:shd w:val="clear" w:color="auto" w:fill="BFBFBF" w:themeFill="background1" w:themeFillShade="BF"/>
+          </w:tcPr>
+          <w:p>
+            <w:pPr>
+              <w:pStyle w:val="MyTable1"/>
+              <w:cnfStyle w:val="100000000000" w:firstRow="1" w:lastRow="0" w:firstColumn="0" w:lastColumn="0" w:oddVBand="0" w:evenVBand="0" w:oddHBand="0" w:evenHBand="0" w:firstRowFirstColumn="0" w:firstRowLastColumn="0" w:lastRowFirstColumn="0" w:lastRowLastColumn="0"/>
+            </w:pPr>
+            <w:r>
+              <w:t>Hủy vé</w:t>
+            </w:r>
+          </w:p>
+        </w:tc>
+        <w:tc>
+          <w:tcPr>
+            <w:tcW w:w="2587" w:type="dxa"/>
+            <w:tcBorders>
+              <w:top w:val="single" w:sz="4" w:space="0" w:color="auto"/>
+              <w:left w:val="single" w:sz="4" w:space="0" w:color="auto"/>
+              <w:bottom w:val="single" w:sz="4" w:space="0" w:color="auto"/>
+              <w:right w:val="single" w:sz="4" w:space="0" w:color="auto"/>
+            </w:tcBorders>
+            <w:shd w:val="clear" w:color="auto" w:fill="BFBFBF" w:themeFill="background1" w:themeFillShade="BF"/>
+          </w:tcPr>
+          <w:p>
+            <w:pPr>
+              <w:pStyle w:val="MyTable1"/>
+              <w:cnfStyle w:val="100000000000" w:firstRow="1" w:lastRow="0" w:firstColumn="0" w:lastColumn="0" w:oddVBand="0" w:evenVBand="0" w:oddHBand="0" w:evenHBand="0" w:firstRowFirstColumn="0" w:firstRowLastColumn="0" w:lastRowFirstColumn="0" w:lastRowLastColumn="0"/>
+            </w:pPr>
+            <w:r>
+              <w:t xml:space="preserve">Mã số: </w:t>
+            </w:r>
+            <w:r>
+              <w:t>[FRA][UCCN][</w:t>
+            </w:r>
+            <w:r>
+              <w:t xml:space="preserve"> 1.</w:t>
+            </w:r>
+            <w:r>
+              <w:t>2</w:t>
+            </w:r>
+            <w:r>
+              <w:t>.</w:t>
+            </w:r>
+            <w:r>
+              <w:t>2</w:t>
+            </w:r>
+            <w:r>
+              <w:t>.</w:t>
+            </w:r>
+            <w:r>
+              <w:t>12]</w:t>
+            </w:r>
+          </w:p>
+        </w:tc>
+      </w:tr>
+      <w:tr>
+        <w:trPr>
+          <w:cnfStyle w:val="000000100000" w:firstRow="0" w:lastRow="0" w:firstColumn="0" w:lastColumn="0" w:oddVBand="0" w:evenVBand="0" w:oddHBand="1" w:evenHBand="0" w:firstRowFirstColumn="0" w:firstRowLastColumn="0" w:lastRowFirstColumn="0" w:lastRowLastColumn="0"/>
+          <w:trHeight w:val="699"/>
+        </w:trPr>
+        <w:tc>
+          <w:tcPr>
+            <w:cnfStyle w:val="001000000000" w:firstRow="0" w:lastRow="0" w:firstColumn="1" w:lastColumn="0" w:oddVBand="0" w:evenVBand="0" w:oddHBand="0" w:evenHBand="0" w:firstRowFirstColumn="0" w:firstRowLastColumn="0" w:lastRowFirstColumn="0" w:lastRowLastColumn="0"/>
+            <w:tcW w:w="1867" w:type="dxa"/>
+            <w:vMerge/>
+            <w:tcBorders>
+              <w:top w:val="single" w:sz="4" w:space="0" w:color="auto"/>
+              <w:left w:val="single" w:sz="4" w:space="0" w:color="auto"/>
+              <w:bottom w:val="single" w:sz="4" w:space="0" w:color="auto"/>
+              <w:right w:val="single" w:sz="4" w:space="0" w:color="auto"/>
+            </w:tcBorders>
+            <w:shd w:val="clear" w:color="auto" w:fill="BFBFBF" w:themeFill="background1" w:themeFillShade="BF"/>
+          </w:tcPr>
+          <w:p>
+            <w:pPr>
+              <w:pStyle w:val="MyTable1"/>
+            </w:pPr>
+          </w:p>
+        </w:tc>
+        <w:tc>
+          <w:tcPr>
+            <w:tcW w:w="4703" w:type="dxa"/>
+            <w:vMerge/>
+            <w:tcBorders>
+              <w:top w:val="single" w:sz="4" w:space="0" w:color="auto"/>
+              <w:left w:val="single" w:sz="4" w:space="0" w:color="auto"/>
+              <w:bottom w:val="single" w:sz="4" w:space="0" w:color="auto"/>
+              <w:right w:val="single" w:sz="4" w:space="0" w:color="auto"/>
+            </w:tcBorders>
+            <w:shd w:val="clear" w:color="auto" w:fill="BFBFBF" w:themeFill="background1" w:themeFillShade="BF"/>
+          </w:tcPr>
+          <w:p>
+            <w:pPr>
+              <w:pStyle w:val="MyTable1"/>
+              <w:cnfStyle w:val="000000100000" w:firstRow="0" w:lastRow="0" w:firstColumn="0" w:lastColumn="0" w:oddVBand="0" w:evenVBand="0" w:oddHBand="1" w:evenHBand="0" w:firstRowFirstColumn="0" w:firstRowLastColumn="0" w:lastRowFirstColumn="0" w:lastRowLastColumn="0"/>
+            </w:pPr>
+          </w:p>
+        </w:tc>
+        <w:tc>
+          <w:tcPr>
+            <w:tcW w:w="2587" w:type="dxa"/>
+            <w:tcBorders>
+              <w:top w:val="single" w:sz="4" w:space="0" w:color="auto"/>
+              <w:left w:val="single" w:sz="4" w:space="0" w:color="auto"/>
+              <w:bottom w:val="single" w:sz="4" w:space="0" w:color="auto"/>
+              <w:right w:val="single" w:sz="4" w:space="0" w:color="auto"/>
+            </w:tcBorders>
+            <w:shd w:val="clear" w:color="auto" w:fill="BFBFBF" w:themeFill="background1" w:themeFillShade="BF"/>
+          </w:tcPr>
+          <w:p>
+            <w:pPr>
+              <w:pStyle w:val="MyTable1"/>
+              <w:cnfStyle w:val="000000100000" w:firstRow="0" w:lastRow="0" w:firstColumn="0" w:lastColumn="0" w:oddVBand="0" w:evenVBand="0" w:oddHBand="1" w:evenHBand="0" w:firstRowFirstColumn="0" w:firstRowLastColumn="0" w:lastRowFirstColumn="0" w:lastRowLastColumn="0"/>
+            </w:pPr>
+            <w:r>
+              <w:t xml:space="preserve">Tham chiếu: </w:t>
+            </w:r>
+            <w:r>
+              <w:t>[KS-1</w:t>
+            </w:r>
+            <w:r>
+              <w:t>]</w:t>
+            </w:r>
+            <w:r>
+              <w:t xml:space="preserve"> [BRS][HT</w:t>
+            </w:r>
+            <w:r>
+              <w:t>UC</w:t>
+            </w:r>
+            <w:r>
+              <w:t>NV][1.2.2]</w:t>
+            </w:r>
+          </w:p>
+        </w:tc>
+      </w:tr>
+      <w:tr>
+        <w:tc>
+          <w:tcPr>
+            <w:cnfStyle w:val="001000000000" w:firstRow="0" w:lastRow="0" w:firstColumn="1" w:lastColumn="0" w:oddVBand="0" w:evenVBand="0" w:oddHBand="0" w:evenHBand="0" w:firstRowFirstColumn="0" w:firstRowLastColumn="0" w:lastRowFirstColumn="0" w:lastRowLastColumn="0"/>
+            <w:tcW w:w="1867" w:type="dxa"/>
+            <w:tcBorders>
+              <w:top w:val="single" w:sz="4" w:space="0" w:color="auto"/>
+            </w:tcBorders>
+          </w:tcPr>
+          <w:p>
+            <w:pPr>
+              <w:pStyle w:val="MyTable1"/>
+            </w:pPr>
+            <w:r>
+              <w:t>Mô tả</w:t>
+            </w:r>
+          </w:p>
+        </w:tc>
+        <w:tc>
+          <w:tcPr>
+            <w:tcW w:w="7290" w:type="dxa"/>
+            <w:gridSpan w:val="2"/>
+            <w:tcBorders>
+              <w:top w:val="single" w:sz="4" w:space="0" w:color="auto"/>
+            </w:tcBorders>
+          </w:tcPr>
+          <w:p>
+            <w:pPr>
+              <w:pStyle w:val="MyTable1"/>
+              <w:cnfStyle w:val="000000000000" w:firstRow="0" w:lastRow="0" w:firstColumn="0" w:lastColumn="0" w:oddVBand="0" w:evenVBand="0" w:oddHBand="0" w:evenHBand="0" w:firstRowFirstColumn="0" w:firstRowLastColumn="0" w:lastRowFirstColumn="0" w:lastRowLastColumn="0"/>
+            </w:pPr>
+            <w:r>
+              <w:t xml:space="preserve">UC bắt đầu </w:t>
+            </w:r>
+            <w:r>
+              <w:t>khi nhân viên có nhu cầu hủy vé</w:t>
+            </w:r>
+          </w:p>
+        </w:tc>
+      </w:tr>
+      <w:tr>
+        <w:trPr>
+          <w:cnfStyle w:val="000000100000" w:firstRow="0" w:lastRow="0" w:firstColumn="0" w:lastColumn="0" w:oddVBand="0" w:evenVBand="0" w:oddHBand="1" w:evenHBand="0" w:firstRowFirstColumn="0" w:firstRowLastColumn="0" w:lastRowFirstColumn="0" w:lastRowLastColumn="0"/>
+        </w:trPr>
+        <w:tc>
+          <w:tcPr>
+            <w:cnfStyle w:val="001000000000" w:firstRow="0" w:lastRow="0" w:firstColumn="1" w:lastColumn="0" w:oddVBand="0" w:evenVBand="0" w:oddHBand="0" w:evenHBand="0" w:firstRowFirstColumn="0" w:firstRowLastColumn="0" w:lastRowFirstColumn="0" w:lastRowLastColumn="0"/>
+            <w:tcW w:w="1867" w:type="dxa"/>
+          </w:tcPr>
+          <w:p>
+            <w:pPr>
+              <w:pStyle w:val="MyTable1"/>
+            </w:pPr>
+            <w:r>
+              <w:t>Dòng cơ bản</w:t>
+            </w:r>
+          </w:p>
+        </w:tc>
+        <w:tc>
+          <w:tcPr>
+            <w:tcW w:w="7290" w:type="dxa"/>
+            <w:gridSpan w:val="2"/>
+          </w:tcPr>
+          <w:p>
+            <w:pPr>
+              <w:pStyle w:val="TuStyle-Title1"/>
+              <w:numPr>
+                <w:ilvl w:val="0"/>
+                <w:numId w:val="0"/>
+              </w:numPr>
+              <w:cnfStyle w:val="000000100000" w:firstRow="0" w:lastRow="0" w:firstColumn="0" w:lastColumn="0" w:oddVBand="0" w:evenVBand="0" w:oddHBand="1" w:evenHBand="0" w:firstRowFirstColumn="0" w:firstRowLastColumn="0" w:lastRowFirstColumn="0" w:lastRowLastColumn="0"/>
+              <w:rPr>
+                <w:b w:val="0"/>
+              </w:rPr>
+            </w:pPr>
+            <w:r>
+              <w:rPr>
+                <w:b w:val="0"/>
+              </w:rPr>
+              <w:t>1</w:t>
+            </w:r>
+            <w:r>
+              <w:rPr>
+                <w:b w:val="0"/>
+              </w:rPr>
+              <w:t xml:space="preserve">. </w:t>
+            </w:r>
+            <w:r>
+              <w:rPr>
+                <w:b w:val="0"/>
+              </w:rPr>
+              <w:t>Nhân viên chọn vé cần hủy</w:t>
+            </w:r>
+          </w:p>
+          <w:p>
+            <w:pPr>
+              <w:pStyle w:val="TuStyle-Title1"/>
+              <w:numPr>
+                <w:ilvl w:val="0"/>
+                <w:numId w:val="0"/>
+              </w:numPr>
+              <w:cnfStyle w:val="000000100000" w:firstRow="0" w:lastRow="0" w:firstColumn="0" w:lastColumn="0" w:oddVBand="0" w:evenVBand="0" w:oddHBand="1" w:evenHBand="0" w:firstRowFirstColumn="0" w:firstRowLastColumn="0" w:lastRowFirstColumn="0" w:lastRowLastColumn="0"/>
+              <w:rPr>
+                <w:b w:val="0"/>
+              </w:rPr>
+            </w:pPr>
+            <w:r>
+              <w:rPr>
+                <w:b w:val="0"/>
+              </w:rPr>
+              <w:t>2. Nhấn vào nút hủy vé</w:t>
+            </w:r>
+          </w:p>
+          <w:p>
+            <w:pPr>
+              <w:pStyle w:val="TuStyle-Title1"/>
+              <w:numPr>
+                <w:ilvl w:val="0"/>
+                <w:numId w:val="0"/>
+              </w:numPr>
+              <w:cnfStyle w:val="000000100000" w:firstRow="0" w:lastRow="0" w:firstColumn="0" w:lastColumn="0" w:oddVBand="0" w:evenVBand="0" w:oddHBand="1" w:evenHBand="0" w:firstRowFirstColumn="0" w:firstRowLastColumn="0" w:lastRowFirstColumn="0" w:lastRowLastColumn="0"/>
+              <w:rPr>
+                <w:b w:val="0"/>
+              </w:rPr>
+            </w:pPr>
+            <w:r>
+              <w:rPr>
+                <w:b w:val="0"/>
+              </w:rPr>
+              <w:t>3. Nhân viên nhấn vào nút xác định hủy vé</w:t>
+            </w:r>
+          </w:p>
+          <w:p>
+            <w:pPr>
+              <w:pStyle w:val="TuStyle-Title1"/>
+              <w:numPr>
+                <w:ilvl w:val="0"/>
+                <w:numId w:val="0"/>
+              </w:numPr>
+              <w:cnfStyle w:val="000000100000" w:firstRow="0" w:lastRow="0" w:firstColumn="0" w:lastColumn="0" w:oddVBand="0" w:evenVBand="0" w:oddHBand="1" w:evenHBand="0" w:firstRowFirstColumn="0" w:firstRowLastColumn="0" w:lastRowFirstColumn="0" w:lastRowLastColumn="0"/>
+              <w:rPr>
+                <w:b w:val="0"/>
+              </w:rPr>
+            </w:pPr>
+            <w:r>
+              <w:rPr>
+                <w:b w:val="0"/>
+              </w:rPr>
+              <w:t>4. Hiển thị hủy vé thành công</w:t>
+            </w:r>
+          </w:p>
+        </w:tc>
+      </w:tr>
+      <w:tr>
+        <w:tc>
+          <w:tcPr>
+            <w:cnfStyle w:val="001000000000" w:firstRow="0" w:lastRow="0" w:firstColumn="1" w:lastColumn="0" w:oddVBand="0" w:evenVBand="0" w:oddHBand="0" w:evenHBand="0" w:firstRowFirstColumn="0" w:firstRowLastColumn="0" w:lastRowFirstColumn="0" w:lastRowLastColumn="0"/>
+            <w:tcW w:w="1867" w:type="dxa"/>
+          </w:tcPr>
+          <w:p>
+            <w:pPr>
+              <w:pStyle w:val="MyTable1"/>
+            </w:pPr>
+            <w:r>
+              <w:t>Dòng thay thế</w:t>
+            </w:r>
+          </w:p>
+        </w:tc>
+        <w:tc>
+          <w:tcPr>
+            <w:tcW w:w="7290" w:type="dxa"/>
+            <w:gridSpan w:val="2"/>
+          </w:tcPr>
+          <w:p>
+            <w:pPr>
+              <w:pStyle w:val="MyTable1"/>
+              <w:cnfStyle w:val="000000000000" w:firstRow="0" w:lastRow="0" w:firstColumn="0" w:lastColumn="0" w:oddVBand="0" w:evenVBand="0" w:oddHBand="0" w:evenHBand="0" w:firstRowFirstColumn="0" w:firstRowLastColumn="0" w:lastRowFirstColumn="0" w:lastRowLastColumn="0"/>
+            </w:pPr>
+            <w:r>
+              <w:rPr>
+                <w:color w:val="000000"/>
+                <w:sz w:val="28"/>
+                <w:szCs w:val="28"/>
+                <w14:textFill>
+                  <w14:solidFill>
+                    <w14:srgbClr w14:val="000000">
+                      <w14:lumMod w14:val="50000"/>
+                    </w14:srgbClr>
+                  </w14:solidFill>
+                </w14:textFill>
+              </w:rPr>
+              <w:t xml:space="preserve">Nếu hủy vé không thành công sẽ thông báo </w:t>
+            </w:r>
+            <w:r>
+              <w:rPr>
+                <w:color w:val="000000"/>
+                <w:sz w:val="28"/>
+                <w:szCs w:val="28"/>
+                <w14:textFill>
+                  <w14:solidFill>
+                    <w14:srgbClr w14:val="000000">
+                      <w14:lumMod w14:val="50000"/>
+                    </w14:srgbClr>
+                  </w14:solidFill>
+                </w14:textFill>
+              </w:rPr>
+              <w:t xml:space="preserve">lỗi </w:t>
+            </w:r>
+            <w:r>
+              <w:rPr>
+                <w:color w:val="000000"/>
+                <w:sz w:val="28"/>
+                <w:szCs w:val="28"/>
+                <w14:textFill>
+                  <w14:solidFill>
+                    <w14:srgbClr w14:val="000000">
+                      <w14:lumMod w14:val="50000"/>
+                    </w14:srgbClr>
+                  </w14:solidFill>
+                </w14:textFill>
+              </w:rPr>
+              <w:t>cho người dùng</w:t>
+            </w:r>
+            <w:r>
+              <w:rPr>
+                <w:color w:val="000000"/>
+                <w:sz w:val="28"/>
+                <w:szCs w:val="28"/>
+                <w14:textFill>
+                  <w14:solidFill>
+                    <w14:srgbClr w14:val="000000">
+                      <w14:lumMod w14:val="50000"/>
+                    </w14:srgbClr>
+                  </w14:solidFill>
+                </w14:textFill>
+              </w:rPr>
+              <w:t>.</w:t>
+            </w:r>
+          </w:p>
+        </w:tc>
+      </w:tr>
+    </w:tbl>
+    <w:p>
+      <w:pPr>
+        <w:pStyle w:val="TuNormal"/>
+        <w:numPr>
+          <w:ilvl w:val="0"/>
+          <w:numId w:val="0"/>
+        </w:numPr>
+      </w:pPr>
+      <w:r>
+        <w:tab/>
+      </w:r>
+      <w:r>
+        <w:tab/>
+      </w:r>
+    </w:p>
+    <w:p>
+      <w:pPr>
+        <w:pStyle w:val="TuNormal"/>
+        <w:numPr>
+          <w:ilvl w:val="0"/>
+          <w:numId w:val="0"/>
+        </w:numPr>
+      </w:pPr>
+    </w:p>
+    <w:p>
+      <w:pPr>
+        <w:pStyle w:val="TuNormal"/>
+        <w:numPr>
+          <w:ilvl w:val="0"/>
+          <w:numId w:val="0"/>
+        </w:numPr>
+      </w:pPr>
+    </w:p>
+    <w:p>
+      <w:pPr>
+        <w:pStyle w:val="TuStyle-Title1"/>
+        <w:numPr>
+          <w:ilvl w:val="0"/>
+          <w:numId w:val="27"/>
+        </w:numPr>
+      </w:pPr>
+      <w:r>
+        <w:lastRenderedPageBreak/>
+        <w:t>Phân tích dữ liệu</w:t>
+      </w:r>
+    </w:p>
+    <w:p>
+      <w:pPr>
+        <w:pStyle w:val="TuNormal"/>
+        <w:numPr>
+          <w:ilvl w:val="1"/>
+          <w:numId w:val="31"/>
+        </w:numPr>
       </w:pPr>
       <w:r>
         <w:rPr>
           <w:noProof/>
         </w:rPr>
         <w:drawing>
-          <wp:anchor distT="0" distB="0" distL="114300" distR="114300" simplePos="0" relativeHeight="251658752" behindDoc="1" locked="0" layoutInCell="1" allowOverlap="1" wp14:anchorId="2A6AB863" wp14:editId="5B308268">
+          <wp:anchor distT="0" distB="0" distL="114300" distR="114300" simplePos="0" relativeHeight="251658240" behindDoc="1" locked="0" layoutInCell="1" allowOverlap="1" wp14:anchorId="2A6AB863" wp14:editId="5B308268">
             <wp:simplePos x="0" y="0"/>
             <wp:positionH relativeFrom="column">
               <wp:posOffset>-600075</wp:posOffset>
@@ -4705,7 +6179,7 @@
                     </pic:cNvPicPr>
                   </pic:nvPicPr>
                   <pic:blipFill>
-                    <a:blip r:embed="rId9">
+                    <a:blip r:embed="rId10">
                       <a:extLst>
                         <a:ext uri="{28A0092B-C50C-407E-A947-70E740481C1C}">
                           <a14:useLocalDpi xmlns:a14="http://schemas.microsoft.com/office/drawing/2010/main" val="0"/>
@@ -4741,12 +6215,6 @@
             </wp14:sizeRelV>
           </wp:anchor>
         </w:drawing>
-      </w:r>
-      <w:r>
-        <w:t>4.1</w:t>
-      </w:r>
-      <w:r>
-        <w:tab/>
       </w:r>
       <w:r>
         <w:t>Sơ đồ class diagram</w:t>
@@ -7062,6 +8530,15 @@
   </w:num>
   <w:num w:numId="30">
     <w:abstractNumId w:val="5"/>
+  </w:num>
+  <w:num w:numId="31">
+    <w:abstractNumId w:val="5"/>
+    <w:lvlOverride w:ilvl="0">
+      <w:startOverride w:val="4"/>
+    </w:lvlOverride>
+    <w:lvlOverride w:ilvl="1">
+      <w:startOverride w:val="1"/>
+    </w:lvlOverride>
   </w:num>
 </w:numbering>
 </file>
@@ -8951,7 +10428,7 @@
 </file>
 
 <file path=customXml/itemProps2.xml><?xml version="1.0" encoding="utf-8"?>
-<ds:datastoreItem xmlns:ds="http://schemas.openxmlformats.org/officeDocument/2006/customXml" ds:itemID="{127FDE82-8773-4108-80B8-27F38FAFCFC7}">
+<ds:datastoreItem xmlns:ds="http://schemas.openxmlformats.org/officeDocument/2006/customXml" ds:itemID="{AF47F06A-8255-481E-A99E-BECBE2D2E2EF}">
   <ds:schemaRefs>
     <ds:schemaRef ds:uri="http://schemas.openxmlformats.org/officeDocument/2006/bibliography"/>
   </ds:schemaRefs>

</xml_diff>